<commit_message>
CHANGE-DOCUMENT-FORMATTING: Added some checkbox controls and a bookmark control.
</commit_message>
<xml_diff>
--- a/MyWordFormatting/MyWordFormatting.docx
+++ b/MyWordFormatting/MyWordFormatting.docx
@@ -2,6 +2,62 @@
 <file path=word/document.xml><?xml version="1.0" encoding="utf-8"?>
 <w:document xmlns:wpc="http://schemas.microsoft.com/office/word/2010/wordprocessingCanvas" xmlns:cx="http://schemas.microsoft.com/office/drawing/2014/chartex" xmlns:cx1="http://schemas.microsoft.com/office/drawing/2015/9/8/chartex" xmlns:cx2="http://schemas.microsoft.com/office/drawing/2015/10/21/chartex" xmlns:cx3="http://schemas.microsoft.com/office/drawing/2016/5/9/chartex" xmlns:cx4="http://schemas.microsoft.com/office/drawing/2016/5/10/chartex" xmlns:cx5="http://schemas.microsoft.com/office/drawing/2016/5/11/chartex" xmlns:cx6="http://schemas.microsoft.com/office/drawing/2016/5/12/chartex" xmlns:cx7="http://schemas.microsoft.com/office/drawing/2016/5/13/chartex" xmlns:cx8="http://schemas.microsoft.com/office/drawing/2016/5/14/chartex" xmlns:mc="http://schemas.openxmlformats.org/markup-compatibility/2006" xmlns:aink="http://schemas.microsoft.com/office/drawing/2016/ink" xmlns:am3d="http://schemas.microsoft.com/office/drawing/2017/model3d" xmlns:o="urn:schemas-microsoft-com:office:office" xmlns:oel="http://schemas.microsoft.com/office/2019/extlst" xmlns:r="http://schemas.openxmlformats.org/officeDocument/2006/relationships" xmlns:m="http://schemas.openxmlformats.org/officeDocument/2006/math" xmlns:v="urn:schemas-microsoft-com:vml" xmlns:wp14="http://schemas.microsoft.com/office/word/2010/wordprocessingDrawing" xmlns:wp="http://schemas.openxmlformats.org/drawingml/2006/wordprocessingDrawing" xmlns:w10="urn:schemas-microsoft-com:office:word" xmlns:w="http://schemas.openxmlformats.org/wordprocessingml/2006/main" xmlns:w14="http://schemas.microsoft.com/office/word/2010/wordml" xmlns:w15="http://schemas.microsoft.com/office/word/2012/wordml" xmlns:w16cex="http://schemas.microsoft.com/office/word/2018/wordml/cex" xmlns:w16cid="http://schemas.microsoft.com/office/word/2016/wordml/cid" xmlns:w16="http://schemas.microsoft.com/office/word/2018/wordml" xmlns:w16sdtdh="http://schemas.microsoft.com/office/word/2020/wordml/sdtdatahash" xmlns:w16se="http://schemas.microsoft.com/office/word/2015/wordml/symex" xmlns:wpg="http://schemas.microsoft.com/office/word/2010/wordprocessingGroup" xmlns:wpi="http://schemas.microsoft.com/office/word/2010/wordprocessingInk" xmlns:wne="http://schemas.microsoft.com/office/word/2006/wordml" xmlns:wps="http://schemas.microsoft.com/office/word/2010/wordprocessingShape" mc:Ignorable="w14 w15 w16se w16cid w16 w16cex w16sdtdh wp14">
   <w:body>
+    <w:p>
+      <w:r>
+        <w:object w:dxaOrig="1440" w:dyaOrig="1440" w14:anchorId="05032E3C">
+          <v:shapetype id="_x0000_t75" coordsize="21600,21600" o:spt="75" o:preferrelative="t" path="m@4@5l@4@11@9@11@9@5xe" filled="f" stroked="f">
+            <v:stroke joinstyle="miter"/>
+            <v:formulas>
+              <v:f eqn="if lineDrawn pixelLineWidth 0"/>
+              <v:f eqn="sum @0 1 0"/>
+              <v:f eqn="sum 0 0 @1"/>
+              <v:f eqn="prod @2 1 2"/>
+              <v:f eqn="prod @3 21600 pixelWidth"/>
+              <v:f eqn="prod @3 21600 pixelHeight"/>
+              <v:f eqn="sum @0 0 1"/>
+              <v:f eqn="prod @6 1 2"/>
+              <v:f eqn="prod @7 21600 pixelWidth"/>
+              <v:f eqn="sum @8 21600 0"/>
+              <v:f eqn="prod @7 21600 pixelHeight"/>
+              <v:f eqn="sum @10 21600 0"/>
+            </v:formulas>
+            <v:path o:extrusionok="f" gradientshapeok="t" o:connecttype="rect"/>
+            <o:lock v:ext="edit" aspectratio="t"/>
+          </v:shapetype>
+          <v:shape id="_x0000_i1028" type="#_x0000_t75" style="width:79.2pt;height:21.6pt" o:ole="">
+            <v:imagedata r:id="rId4" o:title=""/>
+          </v:shape>
+          <w:control r:id="rId5" w:name="_ActiveXWrapper1" w:shapeid="_x0000_i1028"/>
+        </w:object>
+      </w:r>
+    </w:p>
+    <w:p>
+      <w:r>
+        <w:object w:dxaOrig="1440" w:dyaOrig="1440" w14:anchorId="4AD94BCB">
+          <v:shape id="_x0000_i1032" type="#_x0000_t75" style="width:79.2pt;height:21.6pt" o:ole="">
+            <v:imagedata r:id="rId6" o:title=""/>
+          </v:shape>
+          <w:control r:id="rId7" w:name="_ActiveXWrapper2" w:shapeid="_x0000_i1032"/>
+        </w:object>
+      </w:r>
+    </w:p>
+    <w:p>
+      <w:r>
+        <w:object w:dxaOrig="1440" w:dyaOrig="1440" w14:anchorId="2C9D0E09">
+          <v:shape id="_x0000_i1036" type="#_x0000_t75" style="width:79.2pt;height:21.6pt" o:ole="">
+            <v:imagedata r:id="rId8" o:title=""/>
+          </v:shape>
+          <w:control r:id="rId9" w:name="_ActiveXWrapper3" w:shapeid="_x0000_i1036"/>
+        </w:object>
+      </w:r>
+    </w:p>
+    <w:p>
+      <w:bookmarkStart w:id="0" w:name="fontText"/>
+      <w:r>
+        <w:t>Click a check box to change the formatting of this text.</w:t>
+      </w:r>
+    </w:p>
+    <w:bookmarkEnd w:id="0"/>
     <w:p/>
     <w:sectPr>
       <w:pgSz w:w="12240" w:h="15840"/>
@@ -444,6 +500,57 @@
 </w:styles>
 </file>
 
+<file path=word/activeX/activeX1.xml><?xml version="1.0" encoding="utf-8"?>
+<ax:ocx xmlns:ax="http://schemas.microsoft.com/office/2006/activeX" xmlns:r="http://schemas.openxmlformats.org/officeDocument/2006/relationships" ax:classid="{A37BBB42-E8C1-4E09-B9CA-F009CE620C08}" ax:persistence="persistPropertyBag">
+  <ax:ocxPr ax:name="RawObjectTypeName" ax:value="System.Windows.Forms.CheckBox"/>
+  <ax:ocxPr ax:name="RawObjectAssemblyName" ax:value="System.Windows.Forms, Version=4.0.0.0, Culture=neutral, PublicKeyToken=b77a5c561934e089"/>
+  <ax:ocxPr ax:name="RawObjectAssemblyPath" ax:value=""/>
+  <ax:ocxPr ax:name="Cookie" ax:value="051F52DBF0ECC2042BC0BBA00416AF00F89440"/>
+  <ax:ocxPr ax:name="ControlInfo_cb" ax:value="0"/>
+  <ax:ocxPr ax:name="ControlInfo_hAccel" ax:value="0"/>
+  <ax:ocxPr ax:name="ControlInfo_cAccel" ax:value="0"/>
+  <ax:ocxPr ax:name="ControlInfo_dwFlags" ax:value="0"/>
+  <ax:ocxPr ax:name="MiscStatusBits" ax:value="0"/>
+  <ax:ocxPr ax:name="Sizel_cx" ax:value="2752"/>
+  <ax:ocxPr ax:name="Sizel_cy" ax:value="635"/>
+  <ax:ocxPr ax:name="IsDynamic" ax:value="0"/>
+</ax:ocx>
+</file>
+
+<file path=word/activeX/activeX2.xml><?xml version="1.0" encoding="utf-8"?>
+<ax:ocx xmlns:ax="http://schemas.microsoft.com/office/2006/activeX" xmlns:r="http://schemas.openxmlformats.org/officeDocument/2006/relationships" ax:classid="{A37BBB42-E8C1-4E09-B9CA-F009CE620C08}" ax:persistence="persistPropertyBag">
+  <ax:ocxPr ax:name="RawObjectTypeName" ax:value="System.Windows.Forms.CheckBox"/>
+  <ax:ocxPr ax:name="RawObjectAssemblyName" ax:value="System.Windows.Forms, Version=4.0.0.0, Culture=neutral, PublicKeyToken=b77a5c561934e089"/>
+  <ax:ocxPr ax:name="RawObjectAssemblyPath" ax:value=""/>
+  <ax:ocxPr ax:name="Cookie" ax:value="1A848B2FA1860214B6A1A9C81091FA41A26111"/>
+  <ax:ocxPr ax:name="ControlInfo_cb" ax:value="0"/>
+  <ax:ocxPr ax:name="ControlInfo_hAccel" ax:value="0"/>
+  <ax:ocxPr ax:name="ControlInfo_cAccel" ax:value="0"/>
+  <ax:ocxPr ax:name="ControlInfo_dwFlags" ax:value="0"/>
+  <ax:ocxPr ax:name="MiscStatusBits" ax:value="0"/>
+  <ax:ocxPr ax:name="Sizel_cx" ax:value="2752"/>
+  <ax:ocxPr ax:name="Sizel_cy" ax:value="635"/>
+  <ax:ocxPr ax:name="IsDynamic" ax:value="0"/>
+</ax:ocx>
+</file>
+
+<file path=word/activeX/activeX3.xml><?xml version="1.0" encoding="utf-8"?>
+<ax:ocx xmlns:ax="http://schemas.microsoft.com/office/2006/activeX" xmlns:r="http://schemas.openxmlformats.org/officeDocument/2006/relationships" ax:classid="{A37BBB42-E8C1-4E09-B9CA-F009CE620C08}" ax:persistence="persistPropertyBag">
+  <ax:ocxPr ax:name="RawObjectTypeName" ax:value="System.Windows.Forms.CheckBox"/>
+  <ax:ocxPr ax:name="RawObjectAssemblyName" ax:value="System.Windows.Forms, Version=4.0.0.0, Culture=neutral, PublicKeyToken=b77a5c561934e089"/>
+  <ax:ocxPr ax:name="RawObjectAssemblyPath" ax:value=""/>
+  <ax:ocxPr ax:name="Cookie" ax:value="29F6B953A2D17E245A729D6221696204C666A2"/>
+  <ax:ocxPr ax:name="ControlInfo_cb" ax:value="0"/>
+  <ax:ocxPr ax:name="ControlInfo_hAccel" ax:value="0"/>
+  <ax:ocxPr ax:name="ControlInfo_cAccel" ax:value="0"/>
+  <ax:ocxPr ax:name="ControlInfo_dwFlags" ax:value="0"/>
+  <ax:ocxPr ax:name="MiscStatusBits" ax:value="0"/>
+  <ax:ocxPr ax:name="Sizel_cx" ax:value="2752"/>
+  <ax:ocxPr ax:name="Sizel_cy" ax:value="635"/>
+  <ax:ocxPr ax:name="IsDynamic" ax:value="0"/>
+</ax:ocx>
+</file>
+
 <file path=word/theme/theme1.xml><?xml version="1.0" encoding="utf-8"?>
 <a:theme xmlns:a="http://schemas.openxmlformats.org/drawingml/2006/main" name="Office Theme">
   <a:themeElements>

</xml_diff>

<commit_message>
CHANGE-DOCUMENT-FORMATTING: Added code to change the document formatting.
</commit_message>
<xml_diff>
--- a/MyWordFormatting/MyWordFormatting.docx
+++ b/MyWordFormatting/MyWordFormatting.docx
@@ -24,30 +24,30 @@
             <v:path o:extrusionok="f" gradientshapeok="t" o:connecttype="rect"/>
             <o:lock v:ext="edit" aspectratio="t"/>
           </v:shapetype>
-          <v:shape id="_x0000_i1028" type="#_x0000_t75" style="width:79.2pt;height:21.6pt" o:ole="">
+          <v:shape id="_x0000_i1040" type="#_x0000_t75" style="width:78pt;height:18pt" o:ole="">
             <v:imagedata r:id="rId4" o:title=""/>
           </v:shape>
-          <w:control r:id="rId5" w:name="_ActiveXWrapper1" w:shapeid="_x0000_i1028"/>
+          <w:control r:id="rId5" w:name="_ActiveXWrapper1" w:shapeid="_x0000_i1040"/>
         </w:object>
       </w:r>
     </w:p>
     <w:p>
       <w:r>
         <w:object w:dxaOrig="1440" w:dyaOrig="1440" w14:anchorId="4AD94BCB">
-          <v:shape id="_x0000_i1032" type="#_x0000_t75" style="width:79.2pt;height:21.6pt" o:ole="">
+          <v:shape id="_x0000_i1041" type="#_x0000_t75" style="width:78pt;height:18pt" o:ole="">
             <v:imagedata r:id="rId6" o:title=""/>
           </v:shape>
-          <w:control r:id="rId7" w:name="_ActiveXWrapper2" w:shapeid="_x0000_i1032"/>
+          <w:control r:id="rId7" w:name="_ActiveXWrapper2" w:shapeid="_x0000_i1041"/>
         </w:object>
       </w:r>
     </w:p>
     <w:p>
       <w:r>
         <w:object w:dxaOrig="1440" w:dyaOrig="1440" w14:anchorId="2C9D0E09">
-          <v:shape id="_x0000_i1036" type="#_x0000_t75" style="width:79.2pt;height:21.6pt" o:ole="">
+          <v:shape id="_x0000_i1042" type="#_x0000_t75" style="width:78pt;height:18pt" o:ole="">
             <v:imagedata r:id="rId8" o:title=""/>
           </v:shape>
-          <w:control r:id="rId9" w:name="_ActiveXWrapper3" w:shapeid="_x0000_i1036"/>
+          <w:control r:id="rId9" w:name="_ActiveXWrapper3" w:shapeid="_x0000_i1042"/>
         </w:object>
       </w:r>
     </w:p>

</xml_diff>